<commit_message>
Add version 20 to GitHub
</commit_message>
<xml_diff>
--- a/readMe.docx
+++ b/readMe.docx
@@ -4,213 +4,372 @@
   <w:body>
     <w:p>
       <w:pPr>
-        <w:rPr/>
-      </w:pPr>
-      <w:r>
-        <w:rPr>
-          <w:rtl w:val="0"/>
-        </w:rPr>
-        <w:t xml:space="preserve">Ver 19</w:t>
-      </w:r>
-    </w:p>
-    <w:p>
-      <w:pPr>
-        <w:rPr/>
-      </w:pPr>
-      <w:r>
-        <w:rPr>
-          <w:rtl w:val="0"/>
-        </w:rPr>
-      </w:r>
-    </w:p>
-    <w:p>
-      <w:pPr>
-        <w:rPr/>
-      </w:pPr>
-      <w:r>
-        <w:rPr>
-          <w:rtl w:val="0"/>
-        </w:rPr>
-        <w:t xml:space="preserve">This version is the start of a new variant for encoderless, push to scopes.</w:t>
-      </w:r>
-    </w:p>
-    <w:p>
-      <w:pPr>
-        <w:rPr/>
-      </w:pPr>
-      <w:r>
-        <w:rPr>
-          <w:rtl w:val="0"/>
-        </w:rPr>
-      </w:r>
-    </w:p>
-    <w:p>
-      <w:pPr>
-        <w:rPr/>
-      </w:pPr>
-      <w:r>
-        <w:rPr>
-          <w:rtl w:val="0"/>
-        </w:rPr>
-        <w:t xml:space="preserve">The eFinder itself uses the same hardware as mainstream eFinder, raspberry pi, camera and hand pad. A different screen menu structure reflects the lack of Nexus DSC.</w:t>
-      </w:r>
-    </w:p>
-    <w:p>
-      <w:pPr>
-        <w:rPr/>
-      </w:pPr>
-      <w:r>
-        <w:rPr>
-          <w:rtl w:val="0"/>
-        </w:rPr>
-      </w:r>
-    </w:p>
-    <w:p>
-      <w:pPr>
-        <w:rPr/>
-      </w:pPr>
-      <w:r>
-        <w:rPr>
-          <w:rtl w:val="0"/>
-        </w:rPr>
-        <w:t xml:space="preserve">It does not not connect to a Nexus DSC</w:t>
-      </w:r>
-    </w:p>
-    <w:p>
-      <w:pPr>
-        <w:rPr/>
-      </w:pPr>
-      <w:r>
-        <w:rPr>
-          <w:rtl w:val="0"/>
-        </w:rPr>
-      </w:r>
-    </w:p>
-    <w:p>
-      <w:pPr>
-        <w:rPr/>
-      </w:pPr>
-      <w:r>
-        <w:rPr>
-          <w:rtl w:val="0"/>
-        </w:rPr>
-        <w:t xml:space="preserve">It requires a GPS USB dongle.</w:t>
-      </w:r>
-    </w:p>
-    <w:p>
-      <w:pPr>
-        <w:rPr/>
-      </w:pPr>
-      <w:r>
-        <w:rPr>
-          <w:rtl w:val="0"/>
-        </w:rPr>
-      </w:r>
-    </w:p>
-    <w:p>
-      <w:pPr>
-        <w:rPr/>
-      </w:pPr>
-      <w:r>
-        <w:rPr>
-          <w:rtl w:val="0"/>
-        </w:rPr>
-        <w:t xml:space="preserve">After it has started it listens on port 4060 for a SkySafari connection over LAN or Wifi. It then provides latest solved RA &amp; Dec to SkySafari up to a rate of about 4 per second.</w:t>
-      </w:r>
-    </w:p>
-    <w:p>
-      <w:pPr>
-        <w:rPr/>
-      </w:pPr>
-      <w:r>
-        <w:rPr>
-          <w:rtl w:val="0"/>
-        </w:rPr>
-      </w:r>
-    </w:p>
-    <w:p>
-      <w:pPr>
-        <w:rPr/>
-      </w:pPr>
-      <w:r>
-        <w:rPr>
-          <w:rtl w:val="0"/>
-        </w:rPr>
-        <w:t xml:space="preserve">It has the ability to save a solved position, and then display the delta from that saved position to any future solves.</w:t>
-      </w:r>
-    </w:p>
-    <w:p>
-      <w:pPr>
-        <w:rPr/>
-      </w:pPr>
-      <w:r>
-        <w:rPr>
-          <w:rtl w:val="0"/>
-        </w:rPr>
-      </w:r>
-    </w:p>
-    <w:p>
-      <w:pPr>
-        <w:rPr/>
-      </w:pPr>
-      <w:r>
-        <w:rPr>
-          <w:rtl w:val="0"/>
-        </w:rPr>
-        <w:t xml:space="preserve">Its early in development!</w:t>
-      </w:r>
-    </w:p>
-    <w:p>
-      <w:pPr>
-        <w:rPr/>
-      </w:pPr>
-      <w:r>
-        <w:rPr>
-          <w:rtl w:val="0"/>
-        </w:rPr>
-      </w:r>
-    </w:p>
-    <w:p>
-      <w:pPr>
-        <w:rPr/>
-      </w:pPr>
-      <w:r>
-        <w:rPr>
-          <w:rtl w:val="0"/>
-        </w:rPr>
-        <w:t xml:space="preserve">In development….</w:t>
-      </w:r>
-    </w:p>
-    <w:p>
-      <w:pPr>
-        <w:rPr/>
-      </w:pPr>
-      <w:r>
-        <w:rPr>
-          <w:rtl w:val="0"/>
-        </w:rPr>
-      </w:r>
-    </w:p>
-    <w:p>
-      <w:pPr>
-        <w:rPr/>
-      </w:pPr>
-      <w:r>
-        <w:rPr>
-          <w:rtl w:val="0"/>
-        </w:rPr>
-        <w:t xml:space="preserve">Save all temporary files to ramdisk.</w:t>
-      </w:r>
-    </w:p>
-    <w:p>
-      <w:pPr>
-        <w:rPr/>
-      </w:pPr>
-      <w:r>
-        <w:rPr>
-          <w:rtl w:val="0"/>
-        </w:rPr>
-        <w:t xml:space="preserve">Add a 9 DOF sensor to allow automatic triggering of solve attempts when the scope has a) moved and b)is now stationary.</w:t>
+        <w:rPr>
+          <w:b w:val="1"/>
+        </w:rPr>
+      </w:pPr>
+      <w:r>
+        <w:rPr>
+          <w:b w:val="1"/>
+          <w:rtl w:val="0"/>
+        </w:rPr>
+        <w:t xml:space="preserve">Ver 20 is for use with ServoCat systems only.</w:t>
+      </w:r>
+    </w:p>
+    <w:p>
+      <w:pPr>
+        <w:rPr/>
+      </w:pPr>
+      <w:r>
+        <w:rPr>
+          <w:rtl w:val="0"/>
+        </w:rPr>
+      </w:r>
+    </w:p>
+    <w:p>
+      <w:pPr>
+        <w:rPr/>
+      </w:pPr>
+      <w:r>
+        <w:rPr>
+          <w:rtl w:val="0"/>
+        </w:rPr>
+      </w:r>
+    </w:p>
+    <w:p>
+      <w:pPr>
+        <w:rPr/>
+      </w:pPr>
+      <w:r>
+        <w:rPr>
+          <w:rtl w:val="0"/>
+        </w:rPr>
+        <w:t xml:space="preserve">Connection:</w:t>
+      </w:r>
+      <w:r>
+        <w:rPr>
+          <w:rtl w:val="0"/>
+        </w:rPr>
+      </w:r>
+    </w:p>
+    <w:p>
+      <w:pPr>
+        <w:rPr/>
+      </w:pPr>
+      <w:r>
+        <w:rPr>
+          <w:rtl w:val="0"/>
+        </w:rPr>
+        <w:t xml:space="preserve">Unplug the Nexus to ServoCat USB cable.</w:t>
+      </w:r>
+    </w:p>
+    <w:p>
+      <w:pPr>
+        <w:rPr/>
+      </w:pPr>
+      <w:r>
+        <w:rPr>
+          <w:rtl w:val="0"/>
+        </w:rPr>
+        <w:t xml:space="preserve">Use that cable to connect eFinder to ServoCat.</w:t>
+      </w:r>
+    </w:p>
+    <w:p>
+      <w:pPr>
+        <w:rPr/>
+      </w:pPr>
+      <w:r>
+        <w:rPr>
+          <w:rtl w:val="0"/>
+        </w:rPr>
+        <w:t xml:space="preserve">Connect the eFinder device USB cable to the Nexus USB, change Nexus USB settings to LX200, 9600 baud.</w:t>
+      </w:r>
+    </w:p>
+    <w:p>
+      <w:pPr>
+        <w:rPr/>
+      </w:pPr>
+      <w:r>
+        <w:rPr>
+          <w:rtl w:val="0"/>
+        </w:rPr>
+        <w:t xml:space="preserve">The eFinder connects to the Nexus DSC via USB, and so the Nexus wifi is available for SkySafari etc.</w:t>
+      </w:r>
+    </w:p>
+    <w:p>
+      <w:pPr>
+        <w:rPr/>
+      </w:pPr>
+      <w:r>
+        <w:rPr>
+          <w:rtl w:val="0"/>
+        </w:rPr>
+      </w:r>
+    </w:p>
+    <w:p>
+      <w:pPr>
+        <w:rPr/>
+      </w:pPr>
+      <w:r>
+        <w:rPr>
+          <w:rtl w:val="0"/>
+        </w:rPr>
+      </w:r>
+    </w:p>
+    <w:p>
+      <w:pPr>
+        <w:rPr/>
+      </w:pPr>
+      <w:r>
+        <w:rPr>
+          <w:rtl w:val="0"/>
+        </w:rPr>
+        <w:t xml:space="preserve">Use:</w:t>
+      </w:r>
+    </w:p>
+    <w:p>
+      <w:pPr>
+        <w:rPr/>
+      </w:pPr>
+      <w:r>
+        <w:rPr>
+          <w:rtl w:val="0"/>
+        </w:rPr>
+        <w:t xml:space="preserve">Works as previous versions except:</w:t>
+      </w:r>
+    </w:p>
+    <w:p>
+      <w:pPr>
+        <w:numPr>
+          <w:ilvl w:val="0"/>
+          <w:numId w:val="1"/>
+        </w:numPr>
+        <w:ind w:left="720" w:hanging="360"/>
+        <w:rPr>
+          <w:u w:val="none"/>
+        </w:rPr>
+      </w:pPr>
+      <w:r>
+        <w:rPr>
+          <w:rtl w:val="0"/>
+        </w:rPr>
+        <w:t xml:space="preserve">The Nexus to ServoCat USB cable is normally used to command and stop GoTo’s</w:t>
+      </w:r>
+    </w:p>
+    <w:p>
+      <w:pPr>
+        <w:numPr>
+          <w:ilvl w:val="0"/>
+          <w:numId w:val="1"/>
+        </w:numPr>
+        <w:ind w:left="720" w:hanging="360"/>
+        <w:rPr>
+          <w:u w:val="none"/>
+        </w:rPr>
+      </w:pPr>
+      <w:r>
+        <w:rPr>
+          <w:rtl w:val="0"/>
+        </w:rPr>
+        <w:t xml:space="preserve">Now that command comes from the eFinder.</w:t>
+      </w:r>
+    </w:p>
+    <w:p>
+      <w:pPr>
+        <w:numPr>
+          <w:ilvl w:val="0"/>
+          <w:numId w:val="1"/>
+        </w:numPr>
+        <w:ind w:left="720" w:hanging="360"/>
+        <w:rPr>
+          <w:u w:val="none"/>
+        </w:rPr>
+      </w:pPr>
+      <w:r>
+        <w:rPr>
+          <w:rtl w:val="0"/>
+        </w:rPr>
+        <w:t xml:space="preserve">On handpad eFinder, commanding a GoTo causes the eFinder to automatically download the current goto target in the Nexus, and send it to the ServoCat. The Nexus Goto target can be set either from the Nexus keypad, or SkySafari etc.</w:t>
+      </w:r>
+    </w:p>
+    <w:p>
+      <w:pPr>
+        <w:numPr>
+          <w:ilvl w:val="0"/>
+          <w:numId w:val="1"/>
+        </w:numPr>
+        <w:ind w:left="720" w:hanging="360"/>
+        <w:rPr>
+          <w:u w:val="none"/>
+        </w:rPr>
+      </w:pPr>
+      <w:r>
+        <w:rPr>
+          <w:rtl w:val="0"/>
+        </w:rPr>
+        <w:t xml:space="preserve">On GUI eFinder, the same target download from Nexus can be manually requested, but also a new target can be entered directly from the GUI interface.</w:t>
+      </w:r>
+    </w:p>
+    <w:p>
+      <w:pPr>
+        <w:rPr/>
+      </w:pPr>
+      <w:r>
+        <w:rPr>
+          <w:rtl w:val="0"/>
+        </w:rPr>
+      </w:r>
+    </w:p>
+    <w:p>
+      <w:pPr>
+        <w:rPr/>
+      </w:pPr>
+      <w:r>
+        <w:rPr>
+          <w:rtl w:val="0"/>
+        </w:rPr>
+        <w:t xml:space="preserve">Ver 20 stores just two index files in ram. (4112 &amp; 4113) if more are needed the increase the ramdisk size accordingly</w:t>
+      </w:r>
+    </w:p>
+    <w:p>
+      <w:pPr>
+        <w:rPr/>
+      </w:pPr>
+      <w:r>
+        <w:rPr>
+          <w:rtl w:val="0"/>
+        </w:rPr>
+      </w:r>
+    </w:p>
+    <w:p>
+      <w:pPr>
+        <w:ind w:left="720" w:firstLine="0"/>
+        <w:rPr>
+          <w:sz w:val="20"/>
+          <w:szCs w:val="20"/>
+        </w:rPr>
+      </w:pPr>
+      <w:r>
+        <w:rPr>
+          <w:sz w:val="20"/>
+          <w:szCs w:val="20"/>
+          <w:rtl w:val="0"/>
+        </w:rPr>
+        <w:t xml:space="preserve">Creates ramdisk at /var/tmp</w:t>
+      </w:r>
+    </w:p>
+    <w:p>
+      <w:pPr>
+        <w:ind w:left="720" w:firstLine="0"/>
+        <w:rPr>
+          <w:sz w:val="20"/>
+          <w:szCs w:val="20"/>
+        </w:rPr>
+      </w:pPr>
+      <w:r>
+        <w:rPr>
+          <w:sz w:val="20"/>
+          <w:szCs w:val="20"/>
+          <w:rtl w:val="0"/>
+        </w:rPr>
+        <w:t xml:space="preserve">Sudo nano /etc/fstab</w:t>
+      </w:r>
+    </w:p>
+    <w:p>
+      <w:pPr>
+        <w:ind w:left="720" w:firstLine="0"/>
+        <w:rPr>
+          <w:sz w:val="20"/>
+          <w:szCs w:val="20"/>
+        </w:rPr>
+      </w:pPr>
+      <w:r>
+        <w:rPr>
+          <w:sz w:val="20"/>
+          <w:szCs w:val="20"/>
+          <w:rtl w:val="0"/>
+        </w:rPr>
+        <w:tab/>
+        <w:t xml:space="preserve">tmpfs /var/tmp tmpfs nodev,nosuid,size=10MB 0 0</w:t>
+      </w:r>
+    </w:p>
+    <w:p>
+      <w:pPr>
+        <w:ind w:left="720" w:firstLine="0"/>
+        <w:rPr>
+          <w:sz w:val="20"/>
+          <w:szCs w:val="20"/>
+        </w:rPr>
+      </w:pPr>
+      <w:r>
+        <w:rPr>
+          <w:rtl w:val="0"/>
+        </w:rPr>
+      </w:r>
+    </w:p>
+    <w:p>
+      <w:pPr>
+        <w:ind w:left="720" w:firstLine="0"/>
+        <w:rPr>
+          <w:sz w:val="20"/>
+          <w:szCs w:val="20"/>
+        </w:rPr>
+      </w:pPr>
+      <w:r>
+        <w:rPr>
+          <w:sz w:val="20"/>
+          <w:szCs w:val="20"/>
+          <w:rtl w:val="0"/>
+        </w:rPr>
+        <w:t xml:space="preserve">In  a terminal: </w:t>
+      </w:r>
+    </w:p>
+    <w:p>
+      <w:pPr>
+        <w:ind w:left="1440" w:firstLine="0"/>
+        <w:rPr>
+          <w:sz w:val="20"/>
+          <w:szCs w:val="20"/>
+        </w:rPr>
+      </w:pPr>
+      <w:r>
+        <w:rPr>
+          <w:sz w:val="20"/>
+          <w:szCs w:val="20"/>
+          <w:rtl w:val="0"/>
+        </w:rPr>
+        <w:t xml:space="preserve">sudo mount -a</w:t>
+      </w:r>
+    </w:p>
+    <w:p>
+      <w:pPr>
+        <w:ind w:left="1440" w:firstLine="0"/>
+        <w:rPr>
+          <w:sz w:val="20"/>
+          <w:szCs w:val="20"/>
+        </w:rPr>
+      </w:pPr>
+      <w:r>
+        <w:rPr>
+          <w:rtl w:val="0"/>
+        </w:rPr>
+      </w:r>
+    </w:p>
+    <w:p>
+      <w:pPr>
+        <w:ind w:left="1440" w:firstLine="0"/>
+        <w:rPr>
+          <w:sz w:val="20"/>
+          <w:szCs w:val="20"/>
+        </w:rPr>
+      </w:pPr>
+      <w:r>
+        <w:rPr>
+          <w:sz w:val="20"/>
+          <w:szCs w:val="20"/>
+          <w:rtl w:val="0"/>
+        </w:rPr>
+        <w:t xml:space="preserve">df -h  # to check or reboot</w:t>
       </w:r>
     </w:p>
     <w:p>
@@ -233,7 +392,121 @@
 </file>
 
 <file path=word/numbering.xml><?xml version="1.0" encoding="utf-8"?>
-<w:numbering xmlns:mc="http://schemas.openxmlformats.org/markup-compatibility/2006" xmlns:o="urn:schemas-microsoft-com:office:office" xmlns:r="http://schemas.openxmlformats.org/officeDocument/2006/relationships" xmlns:m="http://schemas.openxmlformats.org/officeDocument/2006/math" xmlns:v="urn:schemas-microsoft-com:vml" xmlns:wp="http://schemas.openxmlformats.org/drawingml/2006/wordprocessingDrawing" xmlns:w10="urn:schemas-microsoft-com:office:word" xmlns:w="http://schemas.openxmlformats.org/wordprocessingml/2006/main" xmlns:wne="http://schemas.microsoft.com/office/word/2006/wordml" xmlns:sl="http://schemas.openxmlformats.org/schemaLibrary/2006/main" xmlns:a="http://schemas.openxmlformats.org/drawingml/2006/main" xmlns:pic="http://schemas.openxmlformats.org/drawingml/2006/picture" xmlns:c="http://schemas.openxmlformats.org/drawingml/2006/chart" xmlns:lc="http://schemas.openxmlformats.org/drawingml/2006/lockedCanvas" xmlns:dgm="http://schemas.openxmlformats.org/drawingml/2006/diagram" xmlns:wps="http://schemas.microsoft.com/office/word/2010/wordprocessingShape" xmlns:wpg="http://schemas.microsoft.com/office/word/2010/wordprocessingGroup" xmlns:w14="http://schemas.microsoft.com/office/word/2010/wordml" xmlns:w15="http://schemas.microsoft.com/office/word/2012/wordml"/>
+<w:numbering xmlns:mc="http://schemas.openxmlformats.org/markup-compatibility/2006" xmlns:o="urn:schemas-microsoft-com:office:office" xmlns:r="http://schemas.openxmlformats.org/officeDocument/2006/relationships" xmlns:m="http://schemas.openxmlformats.org/officeDocument/2006/math" xmlns:v="urn:schemas-microsoft-com:vml" xmlns:wp="http://schemas.openxmlformats.org/drawingml/2006/wordprocessingDrawing" xmlns:w10="urn:schemas-microsoft-com:office:word" xmlns:w="http://schemas.openxmlformats.org/wordprocessingml/2006/main" xmlns:wne="http://schemas.microsoft.com/office/word/2006/wordml" xmlns:sl="http://schemas.openxmlformats.org/schemaLibrary/2006/main" xmlns:a="http://schemas.openxmlformats.org/drawingml/2006/main" xmlns:pic="http://schemas.openxmlformats.org/drawingml/2006/picture" xmlns:c="http://schemas.openxmlformats.org/drawingml/2006/chart" xmlns:lc="http://schemas.openxmlformats.org/drawingml/2006/lockedCanvas" xmlns:dgm="http://schemas.openxmlformats.org/drawingml/2006/diagram" xmlns:wps="http://schemas.microsoft.com/office/word/2010/wordprocessingShape" xmlns:wpg="http://schemas.microsoft.com/office/word/2010/wordprocessingGroup" xmlns:w14="http://schemas.microsoft.com/office/word/2010/wordml" xmlns:w15="http://schemas.microsoft.com/office/word/2012/wordml">
+  <w:abstractNum w:abstractNumId="1">
+    <w:lvl w:ilvl="0">
+      <w:start w:val="1"/>
+      <w:numFmt w:val="bullet"/>
+      <w:lvlText w:val="●"/>
+      <w:lvlJc w:val="left"/>
+      <w:pPr>
+        <w:ind w:left="720" w:hanging="360"/>
+      </w:pPr>
+      <w:rPr>
+        <w:u w:val="none"/>
+      </w:rPr>
+    </w:lvl>
+    <w:lvl w:ilvl="1">
+      <w:start w:val="1"/>
+      <w:numFmt w:val="bullet"/>
+      <w:lvlText w:val="○"/>
+      <w:lvlJc w:val="left"/>
+      <w:pPr>
+        <w:ind w:left="1440" w:hanging="360"/>
+      </w:pPr>
+      <w:rPr>
+        <w:u w:val="none"/>
+      </w:rPr>
+    </w:lvl>
+    <w:lvl w:ilvl="2">
+      <w:start w:val="1"/>
+      <w:numFmt w:val="bullet"/>
+      <w:lvlText w:val="■"/>
+      <w:lvlJc w:val="left"/>
+      <w:pPr>
+        <w:ind w:left="2160" w:hanging="360"/>
+      </w:pPr>
+      <w:rPr>
+        <w:u w:val="none"/>
+      </w:rPr>
+    </w:lvl>
+    <w:lvl w:ilvl="3">
+      <w:start w:val="1"/>
+      <w:numFmt w:val="bullet"/>
+      <w:lvlText w:val="●"/>
+      <w:lvlJc w:val="left"/>
+      <w:pPr>
+        <w:ind w:left="2880" w:hanging="360"/>
+      </w:pPr>
+      <w:rPr>
+        <w:u w:val="none"/>
+      </w:rPr>
+    </w:lvl>
+    <w:lvl w:ilvl="4">
+      <w:start w:val="1"/>
+      <w:numFmt w:val="bullet"/>
+      <w:lvlText w:val="○"/>
+      <w:lvlJc w:val="left"/>
+      <w:pPr>
+        <w:ind w:left="3600" w:hanging="360"/>
+      </w:pPr>
+      <w:rPr>
+        <w:u w:val="none"/>
+      </w:rPr>
+    </w:lvl>
+    <w:lvl w:ilvl="5">
+      <w:start w:val="1"/>
+      <w:numFmt w:val="bullet"/>
+      <w:lvlText w:val="■"/>
+      <w:lvlJc w:val="left"/>
+      <w:pPr>
+        <w:ind w:left="4320" w:hanging="360"/>
+      </w:pPr>
+      <w:rPr>
+        <w:u w:val="none"/>
+      </w:rPr>
+    </w:lvl>
+    <w:lvl w:ilvl="6">
+      <w:start w:val="1"/>
+      <w:numFmt w:val="bullet"/>
+      <w:lvlText w:val="●"/>
+      <w:lvlJc w:val="left"/>
+      <w:pPr>
+        <w:ind w:left="5040" w:hanging="360"/>
+      </w:pPr>
+      <w:rPr>
+        <w:u w:val="none"/>
+      </w:rPr>
+    </w:lvl>
+    <w:lvl w:ilvl="7">
+      <w:start w:val="1"/>
+      <w:numFmt w:val="bullet"/>
+      <w:lvlText w:val="○"/>
+      <w:lvlJc w:val="left"/>
+      <w:pPr>
+        <w:ind w:left="5760" w:hanging="360"/>
+      </w:pPr>
+      <w:rPr>
+        <w:u w:val="none"/>
+      </w:rPr>
+    </w:lvl>
+    <w:lvl w:ilvl="8">
+      <w:start w:val="1"/>
+      <w:numFmt w:val="bullet"/>
+      <w:lvlText w:val="■"/>
+      <w:lvlJc w:val="left"/>
+      <w:pPr>
+        <w:ind w:left="6480" w:hanging="360"/>
+      </w:pPr>
+      <w:rPr>
+        <w:u w:val="none"/>
+      </w:rPr>
+    </w:lvl>
+  </w:abstractNum>
+  <w:num w:numId="1">
+    <w:abstractNumId w:val="1"/>
+  </w:num>
+</w:numbering>
 </file>
 
 <file path=word/styles.xml><?xml version="1.0" encoding="utf-8"?>

</xml_diff>